<commit_message>
Adding RPI system test inside
</commit_message>
<xml_diff>
--- a/docs/SRS_project_Supermarket_system.docx
+++ b/docs/SRS_project_Supermarket_system.docx
@@ -4773,14 +4773,7 @@
                 <w:sz w:val="30"/>
                 <w:szCs w:val="30"/>
               </w:rPr>
-              <w:t>REQ-</w:t>
-            </w:r>
-            <w:r>
-              <w:rPr>
-                <w:sz w:val="30"/>
-                <w:szCs w:val="30"/>
-              </w:rPr>
-              <w:t>06</w:t>
+              <w:t>REQ-06</w:t>
             </w:r>
           </w:p>
         </w:tc>
@@ -5213,20 +5206,6 @@
               <w:t xml:space="preserve">” is pressed on the keypad, this indicates that the customer has finished scanning all barcodes. </w:t>
             </w:r>
           </w:p>
-        </w:tc>
-      </w:tr>
-      <w:tr>
-        <w:tc>
-          <w:tcPr>
-            <w:tcW w:w="2130" w:type="dxa"/>
-            <w:shd w:val="clear" w:color="auto" w:fill="auto"/>
-            <w:tcMar>
-              <w:top w:w="100" w:type="dxa"/>
-              <w:left w:w="100" w:type="dxa"/>
-              <w:bottom w:w="100" w:type="dxa"/>
-              <w:right w:w="100" w:type="dxa"/>
-            </w:tcMar>
-          </w:tcPr>
           <w:p>
             <w:pPr>
               <w:widowControl w:val="0"/>
@@ -5248,20 +5227,15 @@
                 <w:sz w:val="30"/>
                 <w:szCs w:val="30"/>
               </w:rPr>
-              <w:t>REQ-</w:t>
-            </w:r>
-            <w:r>
-              <w:rPr>
-                <w:sz w:val="30"/>
-                <w:szCs w:val="30"/>
-              </w:rPr>
-              <w:t>11</w:t>
-            </w:r>
-          </w:p>
-        </w:tc>
-        <w:tc>
-          <w:tcPr>
-            <w:tcW w:w="6870" w:type="dxa"/>
+              <w:t>Line 1=’Total cost:’+ total amount</w:t>
+            </w:r>
+          </w:p>
+        </w:tc>
+      </w:tr>
+      <w:tr>
+        <w:tc>
+          <w:tcPr>
+            <w:tcW w:w="2130" w:type="dxa"/>
             <w:shd w:val="clear" w:color="auto" w:fill="auto"/>
             <w:tcMar>
               <w:top w:w="100" w:type="dxa"/>
@@ -5291,15 +5265,13 @@
                 <w:sz w:val="30"/>
                 <w:szCs w:val="30"/>
               </w:rPr>
-              <w:t>Update supermarket database for products scanned</w:t>
-            </w:r>
-          </w:p>
-        </w:tc>
-      </w:tr>
-      <w:tr>
-        <w:tc>
-          <w:tcPr>
-            <w:tcW w:w="2130" w:type="dxa"/>
+              <w:t>REQ-11</w:t>
+            </w:r>
+          </w:p>
+        </w:tc>
+        <w:tc>
+          <w:tcPr>
+            <w:tcW w:w="6870" w:type="dxa"/>
             <w:shd w:val="clear" w:color="auto" w:fill="auto"/>
             <w:tcMar>
               <w:top w:w="100" w:type="dxa"/>
@@ -5329,20 +5301,15 @@
                 <w:sz w:val="30"/>
                 <w:szCs w:val="30"/>
               </w:rPr>
-              <w:t>REQ-</w:t>
-            </w:r>
-            <w:r>
-              <w:rPr>
-                <w:sz w:val="30"/>
-                <w:szCs w:val="30"/>
-              </w:rPr>
-              <w:t>12</w:t>
-            </w:r>
-          </w:p>
-        </w:tc>
-        <w:tc>
-          <w:tcPr>
-            <w:tcW w:w="6870" w:type="dxa"/>
+              <w:t>Update supermarket database for products scanned</w:t>
+            </w:r>
+          </w:p>
+        </w:tc>
+      </w:tr>
+      <w:tr>
+        <w:tc>
+          <w:tcPr>
+            <w:tcW w:w="2130" w:type="dxa"/>
             <w:shd w:val="clear" w:color="auto" w:fill="auto"/>
             <w:tcMar>
               <w:top w:w="100" w:type="dxa"/>
@@ -5372,9 +5339,21 @@
                 <w:sz w:val="30"/>
                 <w:szCs w:val="30"/>
               </w:rPr>
-              <w:t>Display on the LCD:</w:t>
-            </w:r>
-          </w:p>
+              <w:t>REQ-12</w:t>
+            </w:r>
+          </w:p>
+        </w:tc>
+        <w:tc>
+          <w:tcPr>
+            <w:tcW w:w="6870" w:type="dxa"/>
+            <w:shd w:val="clear" w:color="auto" w:fill="auto"/>
+            <w:tcMar>
+              <w:top w:w="100" w:type="dxa"/>
+              <w:left w:w="100" w:type="dxa"/>
+              <w:bottom w:w="100" w:type="dxa"/>
+              <w:right w:w="100" w:type="dxa"/>
+            </w:tcMar>
+          </w:tcPr>
           <w:p>
             <w:pPr>
               <w:widowControl w:val="0"/>
@@ -5396,21 +5375,7 @@
                 <w:sz w:val="30"/>
                 <w:szCs w:val="30"/>
               </w:rPr>
-              <w:t>Line 1=’Total cost</w:t>
-            </w:r>
-            <w:r>
-              <w:rPr>
-                <w:sz w:val="30"/>
-                <w:szCs w:val="30"/>
-              </w:rPr>
-              <w:t>:’</w:t>
-            </w:r>
-            <w:r>
-              <w:rPr>
-                <w:sz w:val="30"/>
-                <w:szCs w:val="30"/>
-              </w:rPr>
-              <w:t>+ total amount</w:t>
+              <w:t>Display on the LCD:</w:t>
             </w:r>
           </w:p>
           <w:p>
@@ -5434,7 +5399,7 @@
                 <w:sz w:val="30"/>
                 <w:szCs w:val="30"/>
               </w:rPr>
-              <w:t>Clear the lcd</w:t>
+              <w:t>Line 1=’1: Payment method</w:t>
             </w:r>
           </w:p>
           <w:p>
@@ -5458,7 +5423,7 @@
                 <w:sz w:val="30"/>
                 <w:szCs w:val="30"/>
               </w:rPr>
-              <w:t>Line 1=’1: Payment method</w:t>
+              <w:t>Line 2=’1: PayWave, 2: Pin’</w:t>
             </w:r>
           </w:p>
           <w:p>
@@ -5482,7 +5447,7 @@
                 <w:sz w:val="30"/>
                 <w:szCs w:val="30"/>
               </w:rPr>
-              <w:t>Line 2=’1: PayWave, 2: Pin’</w:t>
+              <w:t>Pressing ‘1’ on the keypad would use the “PayWave” method of payment</w:t>
             </w:r>
           </w:p>
           <w:p>
@@ -5506,23 +5471,23 @@
                 <w:sz w:val="30"/>
                 <w:szCs w:val="30"/>
               </w:rPr>
-              <w:t>Pressing ‘1’ on the keypad would use the “</w:t>
-            </w:r>
-            <w:r>
-              <w:rPr>
-                <w:sz w:val="30"/>
-                <w:szCs w:val="30"/>
-              </w:rPr>
-              <w:t>PayWave</w:t>
-            </w:r>
-            <w:r>
-              <w:rPr>
-                <w:sz w:val="30"/>
-                <w:szCs w:val="30"/>
-              </w:rPr>
-              <w:t>” method of payment</w:t>
-            </w:r>
-          </w:p>
+              <w:t>And pressing ‘2’ on the keypad would use the pin code method of payment</w:t>
+            </w:r>
+          </w:p>
+        </w:tc>
+      </w:tr>
+      <w:tr>
+        <w:tc>
+          <w:tcPr>
+            <w:tcW w:w="2130" w:type="dxa"/>
+            <w:shd w:val="clear" w:color="auto" w:fill="auto"/>
+            <w:tcMar>
+              <w:top w:w="100" w:type="dxa"/>
+              <w:left w:w="100" w:type="dxa"/>
+              <w:bottom w:w="100" w:type="dxa"/>
+              <w:right w:w="100" w:type="dxa"/>
+            </w:tcMar>
+          </w:tcPr>
           <w:p>
             <w:pPr>
               <w:widowControl w:val="0"/>
@@ -5544,15 +5509,13 @@
                 <w:sz w:val="30"/>
                 <w:szCs w:val="30"/>
               </w:rPr>
-              <w:t>And pressing ‘2’ on the keypad would use the pin code method of payment</w:t>
-            </w:r>
-          </w:p>
-        </w:tc>
-      </w:tr>
-      <w:tr>
-        <w:tc>
-          <w:tcPr>
-            <w:tcW w:w="2130" w:type="dxa"/>
+              <w:t>REQ-13</w:t>
+            </w:r>
+          </w:p>
+        </w:tc>
+        <w:tc>
+          <w:tcPr>
+            <w:tcW w:w="6870" w:type="dxa"/>
             <w:shd w:val="clear" w:color="auto" w:fill="auto"/>
             <w:tcMar>
               <w:top w:w="100" w:type="dxa"/>
@@ -5582,14 +5545,62 @@
                 <w:sz w:val="30"/>
                 <w:szCs w:val="30"/>
               </w:rPr>
-              <w:t>REQ-</w:t>
-            </w:r>
-            <w:r>
-              <w:rPr>
-                <w:sz w:val="30"/>
-                <w:szCs w:val="30"/>
-              </w:rPr>
-              <w:t>13</w:t>
+              <w:t>If number pressed is not 1 or 2 loop REQ-12</w:t>
+            </w:r>
+          </w:p>
+        </w:tc>
+      </w:tr>
+      <w:tr>
+        <w:tc>
+          <w:tcPr>
+            <w:tcW w:w="2130" w:type="dxa"/>
+            <w:shd w:val="clear" w:color="auto" w:fill="auto"/>
+            <w:tcMar>
+              <w:top w:w="100" w:type="dxa"/>
+              <w:left w:w="100" w:type="dxa"/>
+              <w:bottom w:w="100" w:type="dxa"/>
+              <w:right w:w="100" w:type="dxa"/>
+            </w:tcMar>
+          </w:tcPr>
+          <w:p>
+            <w:pPr>
+              <w:widowControl w:val="0"/>
+              <w:pBdr>
+                <w:top w:val="nil"/>
+                <w:left w:val="nil"/>
+                <w:bottom w:val="nil"/>
+                <w:right w:val="nil"/>
+                <w:between w:val="nil"/>
+              </w:pBdr>
+              <w:tabs>
+                <w:tab w:val="right" w:pos="1930"/>
+              </w:tabs>
+              <w:ind w:left="0" w:firstLine="0"/>
+              <w:rPr>
+                <w:sz w:val="30"/>
+                <w:szCs w:val="30"/>
+              </w:rPr>
+            </w:pPr>
+            <w:r>
+              <w:rPr>
+                <w:sz w:val="30"/>
+                <w:szCs w:val="30"/>
+              </w:rPr>
+              <w:t>REQ-1</w:t>
+            </w:r>
+            <w:r>
+              <w:rPr>
+                <w:sz w:val="30"/>
+                <w:szCs w:val="30"/>
+              </w:rPr>
+              <w:t>4</w:t>
+            </w:r>
+            <w:r>
+              <w:rPr>
+                <w:sz w:val="30"/>
+                <w:szCs w:val="30"/>
+              </w:rPr>
+              <w:tab/>
             </w:r>
           </w:p>
         </w:tc>
@@ -5670,7 +5681,7 @@
                 <w:sz w:val="30"/>
                 <w:szCs w:val="30"/>
               </w:rPr>
-              <w:t>4</w:t>
+              <w:t>5</w:t>
             </w:r>
           </w:p>
         </w:tc>
@@ -5730,7 +5741,15 @@
                 <w:sz w:val="30"/>
                 <w:szCs w:val="30"/>
               </w:rPr>
-              <w:t>Proceed with payment and update bank database with new bank balance</w:t>
+              <w:t xml:space="preserve">Proceed with payment and update bank database with </w:t>
+            </w:r>
+            <w:r>
+              <w:rPr>
+                <w:sz w:val="30"/>
+                <w:szCs w:val="30"/>
+              </w:rPr>
+              <w:lastRenderedPageBreak/>
+              <w:t>new bank balance</w:t>
             </w:r>
           </w:p>
         </w:tc>
@@ -5776,7 +5795,7 @@
                 <w:sz w:val="30"/>
                 <w:szCs w:val="30"/>
               </w:rPr>
-              <w:t>5</w:t>
+              <w:t>6</w:t>
             </w:r>
           </w:p>
         </w:tc>
@@ -5943,7 +5962,7 @@
                 <w:sz w:val="30"/>
                 <w:szCs w:val="30"/>
               </w:rPr>
-              <w:t>6</w:t>
+              <w:t>7</w:t>
             </w:r>
           </w:p>
         </w:tc>
@@ -6103,21 +6122,7 @@
                 <w:sz w:val="30"/>
                 <w:szCs w:val="30"/>
               </w:rPr>
-              <w:t>Line 2: “</w:t>
-            </w:r>
-            <w:r>
-              <w:rPr>
-                <w:sz w:val="30"/>
-                <w:szCs w:val="30"/>
-              </w:rPr>
-              <w:t>Have a nice day</w:t>
-            </w:r>
-            <w:r>
-              <w:rPr>
-                <w:sz w:val="30"/>
-                <w:szCs w:val="30"/>
-              </w:rPr>
-              <w:t>”</w:t>
+              <w:t>Line 2: “Have a nice day”</w:t>
             </w:r>
           </w:p>
         </w:tc>
@@ -6162,7 +6167,7 @@
                 <w:sz w:val="30"/>
                 <w:szCs w:val="30"/>
               </w:rPr>
-              <w:t>7</w:t>
+              <w:t>8</w:t>
             </w:r>
           </w:p>
         </w:tc>
@@ -6510,7 +6515,7 @@
                 <w:sz w:val="30"/>
                 <w:szCs w:val="30"/>
               </w:rPr>
-              <w:t>8</w:t>
+              <w:t>9</w:t>
             </w:r>
           </w:p>
         </w:tc>
@@ -6584,14 +6589,14 @@
                 <w:sz w:val="30"/>
                 <w:szCs w:val="30"/>
               </w:rPr>
-              <w:t>REQ-1</w:t>
-            </w:r>
-            <w:r>
-              <w:rPr>
-                <w:sz w:val="30"/>
-                <w:szCs w:val="30"/>
-              </w:rPr>
-              <w:t>9</w:t>
+              <w:t>REQ-</w:t>
+            </w:r>
+            <w:r>
+              <w:rPr>
+                <w:sz w:val="30"/>
+                <w:szCs w:val="30"/>
+              </w:rPr>
+              <w:t>20</w:t>
             </w:r>
           </w:p>
         </w:tc>
@@ -6672,7 +6677,14 @@
                 <w:sz w:val="30"/>
                 <w:szCs w:val="30"/>
               </w:rPr>
-              <w:t>20</w:t>
+              <w:t>2</w:t>
+            </w:r>
+            <w:r>
+              <w:rPr>
+                <w:sz w:val="30"/>
+                <w:szCs w:val="30"/>
+              </w:rPr>
+              <w:t>1</w:t>
             </w:r>
           </w:p>
         </w:tc>
@@ -6753,7 +6765,14 @@
                 <w:sz w:val="30"/>
                 <w:szCs w:val="30"/>
               </w:rPr>
-              <w:t>21</w:t>
+              <w:t>2</w:t>
+            </w:r>
+            <w:r>
+              <w:rPr>
+                <w:sz w:val="30"/>
+                <w:szCs w:val="30"/>
+              </w:rPr>
+              <w:t>2</w:t>
             </w:r>
           </w:p>
         </w:tc>
@@ -6834,7 +6853,7 @@
                 <w:sz w:val="30"/>
                 <w:szCs w:val="30"/>
               </w:rPr>
-              <w:t>2</w:t>
+              <w:t>3</w:t>
             </w:r>
           </w:p>
         </w:tc>
@@ -6915,7 +6934,7 @@
                 <w:sz w:val="30"/>
                 <w:szCs w:val="30"/>
               </w:rPr>
-              <w:t>3</w:t>
+              <w:t>4</w:t>
             </w:r>
           </w:p>
         </w:tc>
@@ -6996,7 +7015,7 @@
                 <w:sz w:val="30"/>
                 <w:szCs w:val="30"/>
               </w:rPr>
-              <w:t>4</w:t>
+              <w:t>5</w:t>
             </w:r>
           </w:p>
         </w:tc>
@@ -7078,7 +7097,7 @@
                 <w:sz w:val="30"/>
                 <w:szCs w:val="30"/>
               </w:rPr>
-              <w:t>5</w:t>
+              <w:t>6</w:t>
             </w:r>
           </w:p>
         </w:tc>

</xml_diff>

<commit_message>
Most updated SRS document
</commit_message>
<xml_diff>
--- a/docs/SRS_project_Supermarket_system.docx
+++ b/docs/SRS_project_Supermarket_system.docx
@@ -1956,6 +1956,7 @@
                 <w:szCs w:val="24"/>
               </w:rPr>
             </w:pPr>
+            <w:proofErr w:type="spellStart"/>
             <w:r>
               <w:rPr>
                 <w:sz w:val="24"/>
@@ -1963,6 +1964,7 @@
               </w:rPr>
               <w:t>Mingfeng</w:t>
             </w:r>
+            <w:proofErr w:type="spellEnd"/>
           </w:p>
         </w:tc>
         <w:tc>
@@ -2288,6 +2290,7 @@
                 <w:szCs w:val="24"/>
               </w:rPr>
             </w:pPr>
+            <w:proofErr w:type="spellStart"/>
             <w:r>
               <w:rPr>
                 <w:sz w:val="24"/>
@@ -2295,6 +2298,7 @@
               </w:rPr>
               <w:t>Mingfeng</w:t>
             </w:r>
+            <w:proofErr w:type="spellEnd"/>
           </w:p>
         </w:tc>
         <w:tc>
@@ -2454,6 +2458,7 @@
                 <w:szCs w:val="24"/>
               </w:rPr>
             </w:pPr>
+            <w:proofErr w:type="spellStart"/>
             <w:r>
               <w:rPr>
                 <w:sz w:val="24"/>
@@ -2461,6 +2466,7 @@
               </w:rPr>
               <w:t>Mingfeng</w:t>
             </w:r>
+            <w:proofErr w:type="spellEnd"/>
           </w:p>
         </w:tc>
         <w:tc>
@@ -2748,18 +2754,40 @@
           </w:tcPr>
           <w:p>
             <w:pPr>
-              <w:ind w:left="-141"/>
-              <w:rPr>
-                <w:sz w:val="24"/>
-                <w:szCs w:val="24"/>
-              </w:rPr>
-            </w:pPr>
-            <w:r>
-              <w:rPr>
-                <w:sz w:val="24"/>
-                <w:szCs w:val="24"/>
-              </w:rPr>
-              <w:t>Added system architecture</w:t>
+              <w:tabs>
+                <w:tab w:val="center" w:pos="594"/>
+              </w:tabs>
+              <w:ind w:left="0" w:firstLine="0"/>
+              <w:rPr>
+                <w:sz w:val="24"/>
+                <w:szCs w:val="24"/>
+              </w:rPr>
+            </w:pPr>
+            <w:r>
+              <w:rPr>
+                <w:sz w:val="24"/>
+                <w:szCs w:val="24"/>
+              </w:rPr>
+              <w:t xml:space="preserve">Backend system </w:t>
+            </w:r>
+          </w:p>
+          <w:p>
+            <w:pPr>
+              <w:tabs>
+                <w:tab w:val="center" w:pos="594"/>
+              </w:tabs>
+              <w:ind w:left="0" w:firstLine="0"/>
+              <w:rPr>
+                <w:sz w:val="24"/>
+                <w:szCs w:val="24"/>
+              </w:rPr>
+            </w:pPr>
+            <w:r>
+              <w:rPr>
+                <w:sz w:val="24"/>
+                <w:szCs w:val="24"/>
+              </w:rPr>
+              <w:t>architecture</w:t>
             </w:r>
           </w:p>
         </w:tc>
@@ -2855,7 +2883,228 @@
                 <w:sz w:val="24"/>
                 <w:szCs w:val="24"/>
               </w:rPr>
-              <w:t>1.0</w:t>
+              <w:t>1,0</w:t>
+            </w:r>
+          </w:p>
+        </w:tc>
+      </w:tr>
+      <w:tr>
+        <w:trPr>
+          <w:trHeight w:val="555"/>
+        </w:trPr>
+        <w:tc>
+          <w:tcPr>
+            <w:tcW w:w="1620" w:type="dxa"/>
+            <w:tcBorders>
+              <w:top w:val="nil"/>
+              <w:left w:val="single" w:sz="6" w:space="0" w:color="000000"/>
+              <w:bottom w:val="single" w:sz="6" w:space="0" w:color="000000"/>
+              <w:right w:val="single" w:sz="6" w:space="0" w:color="000000"/>
+            </w:tcBorders>
+            <w:tcMar>
+              <w:top w:w="0" w:type="dxa"/>
+              <w:left w:w="100" w:type="dxa"/>
+              <w:bottom w:w="0" w:type="dxa"/>
+              <w:right w:w="100" w:type="dxa"/>
+            </w:tcMar>
+          </w:tcPr>
+          <w:p>
+            <w:pPr>
+              <w:rPr>
+                <w:sz w:val="24"/>
+                <w:szCs w:val="24"/>
+              </w:rPr>
+            </w:pPr>
+            <w:r>
+              <w:rPr>
+                <w:sz w:val="24"/>
+                <w:szCs w:val="24"/>
+              </w:rPr>
+              <w:t>11.</w:t>
+            </w:r>
+          </w:p>
+        </w:tc>
+        <w:tc>
+          <w:tcPr>
+            <w:tcW w:w="1890" w:type="dxa"/>
+            <w:tcBorders>
+              <w:top w:val="nil"/>
+              <w:left w:val="nil"/>
+              <w:bottom w:val="single" w:sz="6" w:space="0" w:color="000000"/>
+              <w:right w:val="single" w:sz="6" w:space="0" w:color="000000"/>
+            </w:tcBorders>
+            <w:tcMar>
+              <w:top w:w="0" w:type="dxa"/>
+              <w:left w:w="100" w:type="dxa"/>
+              <w:bottom w:w="0" w:type="dxa"/>
+              <w:right w:w="100" w:type="dxa"/>
+            </w:tcMar>
+          </w:tcPr>
+          <w:p>
+            <w:pPr>
+              <w:ind w:left="-141"/>
+              <w:rPr>
+                <w:sz w:val="24"/>
+                <w:szCs w:val="24"/>
+              </w:rPr>
+            </w:pPr>
+            <w:r>
+              <w:rPr>
+                <w:sz w:val="24"/>
+                <w:szCs w:val="24"/>
+              </w:rPr>
+              <w:t xml:space="preserve"> </w:t>
+            </w:r>
+            <w:proofErr w:type="spellStart"/>
+            <w:r>
+              <w:rPr>
+                <w:sz w:val="24"/>
+                <w:szCs w:val="24"/>
+              </w:rPr>
+              <w:t>SrgUpdated</w:t>
+            </w:r>
+            <w:proofErr w:type="spellEnd"/>
+            <w:r>
+              <w:rPr>
+                <w:sz w:val="24"/>
+                <w:szCs w:val="24"/>
+              </w:rPr>
+              <w:t xml:space="preserve"> application architecture</w:t>
+            </w:r>
+          </w:p>
+          <w:p>
+            <w:pPr>
+              <w:ind w:left="-141"/>
+              <w:rPr>
+                <w:sz w:val="24"/>
+                <w:szCs w:val="24"/>
+              </w:rPr>
+            </w:pPr>
+            <w:r>
+              <w:rPr>
+                <w:sz w:val="24"/>
+                <w:szCs w:val="24"/>
+              </w:rPr>
+              <w:t>arar</w:t>
+            </w:r>
+          </w:p>
+        </w:tc>
+        <w:tc>
+          <w:tcPr>
+            <w:tcW w:w="1800" w:type="dxa"/>
+            <w:tcBorders>
+              <w:top w:val="nil"/>
+              <w:left w:val="nil"/>
+              <w:bottom w:val="single" w:sz="6" w:space="0" w:color="000000"/>
+              <w:right w:val="single" w:sz="6" w:space="0" w:color="000000"/>
+            </w:tcBorders>
+            <w:tcMar>
+              <w:top w:w="0" w:type="dxa"/>
+              <w:left w:w="100" w:type="dxa"/>
+              <w:bottom w:w="0" w:type="dxa"/>
+              <w:right w:w="100" w:type="dxa"/>
+            </w:tcMar>
+          </w:tcPr>
+          <w:p>
+            <w:pPr>
+              <w:ind w:left="0" w:firstLine="0"/>
+              <w:rPr>
+                <w:sz w:val="24"/>
+                <w:szCs w:val="24"/>
+              </w:rPr>
+            </w:pPr>
+            <w:r>
+              <w:rPr>
+                <w:sz w:val="24"/>
+                <w:szCs w:val="24"/>
+              </w:rPr>
+              <w:t xml:space="preserve">     Chandan</w:t>
+            </w:r>
+          </w:p>
+          <w:p>
+            <w:pPr>
+              <w:rPr>
+                <w:sz w:val="24"/>
+                <w:szCs w:val="24"/>
+              </w:rPr>
+            </w:pPr>
+          </w:p>
+        </w:tc>
+        <w:tc>
+          <w:tcPr>
+            <w:tcW w:w="1815" w:type="dxa"/>
+            <w:tcBorders>
+              <w:top w:val="nil"/>
+              <w:left w:val="nil"/>
+              <w:bottom w:val="single" w:sz="6" w:space="0" w:color="000000"/>
+              <w:right w:val="single" w:sz="6" w:space="0" w:color="000000"/>
+            </w:tcBorders>
+            <w:tcMar>
+              <w:top w:w="0" w:type="dxa"/>
+              <w:left w:w="100" w:type="dxa"/>
+              <w:bottom w:w="0" w:type="dxa"/>
+              <w:right w:w="100" w:type="dxa"/>
+            </w:tcMar>
+          </w:tcPr>
+          <w:p>
+            <w:pPr>
+              <w:rPr>
+                <w:sz w:val="24"/>
+                <w:szCs w:val="24"/>
+              </w:rPr>
+            </w:pPr>
+            <w:r>
+              <w:rPr>
+                <w:sz w:val="24"/>
+                <w:szCs w:val="24"/>
+              </w:rPr>
+              <w:t>15/8/</w:t>
+            </w:r>
+            <w:r>
+              <w:rPr>
+                <w:sz w:val="24"/>
+                <w:szCs w:val="24"/>
+              </w:rPr>
+              <w:t>2024</w:t>
+            </w:r>
+          </w:p>
+        </w:tc>
+        <w:tc>
+          <w:tcPr>
+            <w:tcW w:w="1740" w:type="dxa"/>
+            <w:tcBorders>
+              <w:top w:val="nil"/>
+              <w:left w:val="nil"/>
+              <w:bottom w:val="single" w:sz="6" w:space="0" w:color="000000"/>
+              <w:right w:val="single" w:sz="6" w:space="0" w:color="000000"/>
+            </w:tcBorders>
+            <w:tcMar>
+              <w:top w:w="0" w:type="dxa"/>
+              <w:left w:w="100" w:type="dxa"/>
+              <w:bottom w:w="0" w:type="dxa"/>
+              <w:right w:w="100" w:type="dxa"/>
+            </w:tcMar>
+          </w:tcPr>
+          <w:p>
+            <w:pPr>
+              <w:rPr>
+                <w:sz w:val="24"/>
+                <w:szCs w:val="24"/>
+              </w:rPr>
+            </w:pPr>
+            <w:r>
+              <w:rPr>
+                <w:sz w:val="24"/>
+                <w:szCs w:val="24"/>
+              </w:rPr>
+              <w:t>1.</w:t>
+            </w:r>
+            <w:r>
+              <w:rPr>
+                <w:sz w:val="24"/>
+                <w:szCs w:val="24"/>
+              </w:rPr>
+              <w:t>1</w:t>
             </w:r>
           </w:p>
         </w:tc>
@@ -2864,7 +3113,6 @@
     <w:p>
       <w:pPr>
         <w:pStyle w:val="Heading1"/>
-        <w:ind w:firstLine="0"/>
         <w:rPr>
           <w:sz w:val="30"/>
           <w:szCs w:val="30"/>
@@ -2982,7 +3230,23 @@
           <w:sz w:val="30"/>
           <w:szCs w:val="30"/>
         </w:rPr>
-        <w:t xml:space="preserve">The SRS defines the overall system architecture and requirements, as well as the software architecture and design. The document also contains the definition of the system requirements which shall be used ad the input for the system test cases and software unit tests. </w:t>
+        <w:t xml:space="preserve">The SRS defines the overall system architecture and requirements, as well as the software architecture and design. The document also contains the definition of the system requirements which shall be used </w:t>
+      </w:r>
+      <w:proofErr w:type="spellStart"/>
+      <w:r>
+        <w:rPr>
+          <w:sz w:val="30"/>
+          <w:szCs w:val="30"/>
+        </w:rPr>
+        <w:t>ad</w:t>
+      </w:r>
+      <w:proofErr w:type="spellEnd"/>
+      <w:r>
+        <w:rPr>
+          <w:sz w:val="30"/>
+          <w:szCs w:val="30"/>
+        </w:rPr>
+        <w:t xml:space="preserve"> the input for the system test cases and software unit tests. </w:t>
       </w:r>
     </w:p>
     <w:p>
@@ -3029,7 +3293,23 @@
           <w:sz w:val="30"/>
           <w:szCs w:val="30"/>
         </w:rPr>
-        <w:t>This document encompasses all specifications relating to the minimum viable product of the Supermarket self-checkout system, and does not include quality-of-life features and other features that will benefit the system but are not necessary to the delivery of the product.</w:t>
+        <w:t xml:space="preserve">This document encompasses all specifications relating to the minimum viable product of the Supermarket self-checkout </w:t>
+      </w:r>
+      <w:proofErr w:type="gramStart"/>
+      <w:r>
+        <w:rPr>
+          <w:sz w:val="30"/>
+          <w:szCs w:val="30"/>
+        </w:rPr>
+        <w:t>system, and</w:t>
+      </w:r>
+      <w:proofErr w:type="gramEnd"/>
+      <w:r>
+        <w:rPr>
+          <w:sz w:val="30"/>
+          <w:szCs w:val="30"/>
+        </w:rPr>
+        <w:t xml:space="preserve"> does not include quality-of-life features and other features that will benefit the system but are not necessary to the delivery of the product.</w:t>
       </w:r>
     </w:p>
     <w:p>
@@ -3603,7 +3883,7 @@
                     <pic:cNvPicPr preferRelativeResize="0"/>
                   </pic:nvPicPr>
                   <pic:blipFill>
-                    <a:blip r:embed="rId7"/>
+                    <a:blip r:embed="rId8"/>
                     <a:srcRect/>
                     <a:stretch>
                       <a:fillRect/>
@@ -3688,7 +3968,7 @@
                     <pic:cNvPicPr preferRelativeResize="0"/>
                   </pic:nvPicPr>
                   <pic:blipFill>
-                    <a:blip r:embed="rId8"/>
+                    <a:blip r:embed="rId9"/>
                     <a:srcRect/>
                     <a:stretch>
                       <a:fillRect/>
@@ -3805,7 +4085,7 @@
                     <pic:cNvPicPr preferRelativeResize="0"/>
                   </pic:nvPicPr>
                   <pic:blipFill>
-                    <a:blip r:embed="rId9"/>
+                    <a:blip r:embed="rId10"/>
                     <a:srcRect/>
                     <a:stretch>
                       <a:fillRect/>
@@ -4278,39 +4558,87 @@
                 <w:sz w:val="30"/>
                 <w:szCs w:val="30"/>
               </w:rPr>
-              <w:t xml:space="preserve">    “products”:(array of product ID(string) that person has ordered)</w:t>
-            </w:r>
-          </w:p>
-          <w:p>
-            <w:pPr>
-              <w:widowControl w:val="0"/>
-              <w:rPr>
-                <w:sz w:val="30"/>
-                <w:szCs w:val="30"/>
-              </w:rPr>
-            </w:pPr>
-            <w:r>
-              <w:rPr>
-                <w:sz w:val="30"/>
-                <w:szCs w:val="30"/>
-              </w:rPr>
-              <w:t xml:space="preserve">    “deliver”: (boolean whether it is delivery or collect in-store),</w:t>
-            </w:r>
-          </w:p>
-          <w:p>
-            <w:pPr>
-              <w:widowControl w:val="0"/>
-              <w:rPr>
-                <w:sz w:val="30"/>
-                <w:szCs w:val="30"/>
-              </w:rPr>
-            </w:pPr>
-            <w:r>
-              <w:rPr>
-                <w:sz w:val="30"/>
-                <w:szCs w:val="30"/>
-              </w:rPr>
-              <w:t xml:space="preserve">    “paid”: (boolean whether it has been paid for)</w:t>
+              <w:t xml:space="preserve">    “</w:t>
+            </w:r>
+            <w:proofErr w:type="gramStart"/>
+            <w:r>
+              <w:rPr>
+                <w:sz w:val="30"/>
+                <w:szCs w:val="30"/>
+              </w:rPr>
+              <w:t>products”:(</w:t>
+            </w:r>
+            <w:proofErr w:type="gramEnd"/>
+            <w:r>
+              <w:rPr>
+                <w:sz w:val="30"/>
+                <w:szCs w:val="30"/>
+              </w:rPr>
+              <w:t>array of product ID(string) that person has ordered)</w:t>
+            </w:r>
+          </w:p>
+          <w:p>
+            <w:pPr>
+              <w:widowControl w:val="0"/>
+              <w:rPr>
+                <w:sz w:val="30"/>
+                <w:szCs w:val="30"/>
+              </w:rPr>
+            </w:pPr>
+            <w:r>
+              <w:rPr>
+                <w:sz w:val="30"/>
+                <w:szCs w:val="30"/>
+              </w:rPr>
+              <w:t xml:space="preserve">    “deliver”: (</w:t>
+            </w:r>
+            <w:proofErr w:type="spellStart"/>
+            <w:r>
+              <w:rPr>
+                <w:sz w:val="30"/>
+                <w:szCs w:val="30"/>
+              </w:rPr>
+              <w:t>boolean</w:t>
+            </w:r>
+            <w:proofErr w:type="spellEnd"/>
+            <w:r>
+              <w:rPr>
+                <w:sz w:val="30"/>
+                <w:szCs w:val="30"/>
+              </w:rPr>
+              <w:t xml:space="preserve"> whether it is delivery or collect in-store),</w:t>
+            </w:r>
+          </w:p>
+          <w:p>
+            <w:pPr>
+              <w:widowControl w:val="0"/>
+              <w:rPr>
+                <w:sz w:val="30"/>
+                <w:szCs w:val="30"/>
+              </w:rPr>
+            </w:pPr>
+            <w:r>
+              <w:rPr>
+                <w:sz w:val="30"/>
+                <w:szCs w:val="30"/>
+              </w:rPr>
+              <w:t xml:space="preserve">    “paid”: (</w:t>
+            </w:r>
+            <w:proofErr w:type="spellStart"/>
+            <w:r>
+              <w:rPr>
+                <w:sz w:val="30"/>
+                <w:szCs w:val="30"/>
+              </w:rPr>
+              <w:t>boolean</w:t>
+            </w:r>
+            <w:proofErr w:type="spellEnd"/>
+            <w:r>
+              <w:rPr>
+                <w:sz w:val="30"/>
+                <w:szCs w:val="30"/>
+              </w:rPr>
+              <w:t xml:space="preserve"> whether it has been paid for)</w:t>
             </w:r>
           </w:p>
           <w:p>
@@ -4361,12 +4689,21 @@
                 <w:szCs w:val="30"/>
               </w:rPr>
             </w:pPr>
-            <w:r>
-              <w:rPr>
-                <w:sz w:val="30"/>
-                <w:szCs w:val="30"/>
-              </w:rPr>
-              <w:t>Id is auto generated every time a new order is made</w:t>
+            <w:proofErr w:type="spellStart"/>
+            <w:r>
+              <w:rPr>
+                <w:sz w:val="30"/>
+                <w:szCs w:val="30"/>
+              </w:rPr>
+              <w:t>Id</w:t>
+            </w:r>
+            <w:proofErr w:type="spellEnd"/>
+            <w:r>
+              <w:rPr>
+                <w:sz w:val="30"/>
+                <w:szCs w:val="30"/>
+              </w:rPr>
+              <w:t xml:space="preserve"> is auto generated every time a new order is made</w:t>
             </w:r>
           </w:p>
         </w:tc>
@@ -6022,7 +6359,23 @@
                 <w:sz w:val="30"/>
                 <w:szCs w:val="30"/>
               </w:rPr>
-              <w:t>Line 1: ”Payment success</w:t>
+              <w:t>Line 1</w:t>
+            </w:r>
+            <w:proofErr w:type="gramStart"/>
+            <w:r>
+              <w:rPr>
+                <w:sz w:val="30"/>
+                <w:szCs w:val="30"/>
+              </w:rPr>
+              <w:t>: ”Payment</w:t>
+            </w:r>
+            <w:proofErr w:type="gramEnd"/>
+            <w:r>
+              <w:rPr>
+                <w:sz w:val="30"/>
+                <w:szCs w:val="30"/>
+              </w:rPr>
+              <w:t xml:space="preserve"> success</w:t>
             </w:r>
             <w:r>
               <w:rPr>
@@ -6227,7 +6580,23 @@
                 <w:sz w:val="30"/>
                 <w:szCs w:val="30"/>
               </w:rPr>
-              <w:t>Line 1:“Payment unsuccessful”</w:t>
+              <w:t xml:space="preserve">Line </w:t>
+            </w:r>
+            <w:proofErr w:type="gramStart"/>
+            <w:r>
+              <w:rPr>
+                <w:sz w:val="30"/>
+                <w:szCs w:val="30"/>
+              </w:rPr>
+              <w:t>1:“</w:t>
+            </w:r>
+            <w:proofErr w:type="gramEnd"/>
+            <w:r>
+              <w:rPr>
+                <w:sz w:val="30"/>
+                <w:szCs w:val="30"/>
+              </w:rPr>
+              <w:t>Payment unsuccessful”</w:t>
             </w:r>
           </w:p>
           <w:p>
@@ -6251,23 +6620,55 @@
                 <w:sz w:val="30"/>
                 <w:szCs w:val="30"/>
               </w:rPr>
-              <w:t>Line 2=’1: card, 2: atm’</w:t>
-            </w:r>
-          </w:p>
-          <w:p>
-            <w:pPr>
-              <w:widowControl w:val="0"/>
-              <w:rPr>
-                <w:sz w:val="30"/>
-                <w:szCs w:val="30"/>
-              </w:rPr>
-            </w:pPr>
-            <w:r>
-              <w:rPr>
-                <w:sz w:val="30"/>
-                <w:szCs w:val="30"/>
-              </w:rPr>
-              <w:t>Pressing ‘1’ on the keypad would use the “paywave” method of payment</w:t>
+              <w:t xml:space="preserve">Line 2=’1: card, 2: </w:t>
+            </w:r>
+            <w:proofErr w:type="spellStart"/>
+            <w:r>
+              <w:rPr>
+                <w:sz w:val="30"/>
+                <w:szCs w:val="30"/>
+              </w:rPr>
+              <w:t>atm</w:t>
+            </w:r>
+            <w:proofErr w:type="spellEnd"/>
+            <w:r>
+              <w:rPr>
+                <w:sz w:val="30"/>
+                <w:szCs w:val="30"/>
+              </w:rPr>
+              <w:t>’</w:t>
+            </w:r>
+          </w:p>
+          <w:p>
+            <w:pPr>
+              <w:widowControl w:val="0"/>
+              <w:rPr>
+                <w:sz w:val="30"/>
+                <w:szCs w:val="30"/>
+              </w:rPr>
+            </w:pPr>
+            <w:r>
+              <w:rPr>
+                <w:sz w:val="30"/>
+                <w:szCs w:val="30"/>
+              </w:rPr>
+              <w:t>Pressing ‘1’ on the keypad would use the “</w:t>
+            </w:r>
+            <w:proofErr w:type="spellStart"/>
+            <w:r>
+              <w:rPr>
+                <w:sz w:val="30"/>
+                <w:szCs w:val="30"/>
+              </w:rPr>
+              <w:t>paywave</w:t>
+            </w:r>
+            <w:proofErr w:type="spellEnd"/>
+            <w:r>
+              <w:rPr>
+                <w:sz w:val="30"/>
+                <w:szCs w:val="30"/>
+              </w:rPr>
+              <w:t>” method of payment</w:t>
             </w:r>
           </w:p>
           <w:p>
@@ -6329,7 +6730,7 @@
                     <pic:cNvPicPr preferRelativeResize="0"/>
                   </pic:nvPicPr>
                   <pic:blipFill>
-                    <a:blip r:embed="rId10"/>
+                    <a:blip r:embed="rId11"/>
                     <a:srcRect/>
                     <a:stretch>
                       <a:fillRect/>
@@ -6970,7 +7371,39 @@
                 <w:sz w:val="30"/>
                 <w:szCs w:val="30"/>
               </w:rPr>
-              <w:t xml:space="preserve">Using REQ-04, users can order items, and select delivery if wanted, else self checkout is by default </w:t>
+              <w:t xml:space="preserve">Using REQ-04, users can order items, and select delivery if </w:t>
+            </w:r>
+            <w:proofErr w:type="gramStart"/>
+            <w:r>
+              <w:rPr>
+                <w:sz w:val="30"/>
+                <w:szCs w:val="30"/>
+              </w:rPr>
+              <w:t>wanted</w:t>
+            </w:r>
+            <w:proofErr w:type="gramEnd"/>
+            <w:r>
+              <w:rPr>
+                <w:sz w:val="30"/>
+                <w:szCs w:val="30"/>
+              </w:rPr>
+              <w:t xml:space="preserve">, else </w:t>
+            </w:r>
+            <w:proofErr w:type="spellStart"/>
+            <w:r>
+              <w:rPr>
+                <w:sz w:val="30"/>
+                <w:szCs w:val="30"/>
+              </w:rPr>
+              <w:t>self checkout</w:t>
+            </w:r>
+            <w:proofErr w:type="spellEnd"/>
+            <w:r>
+              <w:rPr>
+                <w:sz w:val="30"/>
+                <w:szCs w:val="30"/>
+              </w:rPr>
+              <w:t xml:space="preserve"> is by default </w:t>
             </w:r>
           </w:p>
         </w:tc>
@@ -7133,7 +7566,39 @@
                 <w:sz w:val="30"/>
                 <w:szCs w:val="30"/>
               </w:rPr>
-              <w:t>If self checkout is selected, collected will be set to false, and a qr code will be generated with the order id for the admin to reference and update the collected field when scanned by the admin at the shop.</w:t>
+              <w:t xml:space="preserve">If </w:t>
+            </w:r>
+            <w:proofErr w:type="spellStart"/>
+            <w:r>
+              <w:rPr>
+                <w:sz w:val="30"/>
+                <w:szCs w:val="30"/>
+              </w:rPr>
+              <w:t>self checkout</w:t>
+            </w:r>
+            <w:proofErr w:type="spellEnd"/>
+            <w:r>
+              <w:rPr>
+                <w:sz w:val="30"/>
+                <w:szCs w:val="30"/>
+              </w:rPr>
+              <w:t xml:space="preserve"> is selected, collected will be set to false, and a </w:t>
+            </w:r>
+            <w:proofErr w:type="spellStart"/>
+            <w:r>
+              <w:rPr>
+                <w:sz w:val="30"/>
+                <w:szCs w:val="30"/>
+              </w:rPr>
+              <w:t>qr</w:t>
+            </w:r>
+            <w:proofErr w:type="spellEnd"/>
+            <w:r>
+              <w:rPr>
+                <w:sz w:val="30"/>
+                <w:szCs w:val="30"/>
+              </w:rPr>
+              <w:t xml:space="preserve"> code will be generated with the order id for the admin to reference and update the collected field when scanned by the admin at the shop.</w:t>
             </w:r>
           </w:p>
         </w:tc>
@@ -7171,7 +7636,7 @@
                     <pic:cNvPicPr preferRelativeResize="0"/>
                   </pic:nvPicPr>
                   <pic:blipFill>
-                    <a:blip r:embed="rId11"/>
+                    <a:blip r:embed="rId12"/>
                     <a:srcRect/>
                     <a:stretch>
                       <a:fillRect/>
@@ -7543,26 +8008,26 @@
       <w:r>
         <w:rPr>
           <w:b/>
-          <w:noProof/>
           <w:sz w:val="30"/>
           <w:szCs w:val="30"/>
         </w:rPr>
         <w:drawing>
-          <wp:inline distT="114300" distB="114300" distL="114300" distR="114300" wp14:anchorId="73132282" wp14:editId="401FC193">
-            <wp:extent cx="5731200" cy="2286000"/>
-            <wp:effectExtent l="0" t="0" r="0" b="0"/>
-            <wp:docPr id="7" name="image3.png"/>
-            <wp:cNvGraphicFramePr/>
+          <wp:inline distT="0" distB="0" distL="0" distR="0" wp14:anchorId="6E89B0A6" wp14:editId="38E64DD9">
+            <wp:extent cx="5733415" cy="3175000"/>
+            <wp:effectExtent l="0" t="0" r="635" b="6350"/>
+            <wp:docPr id="736320412" name="Picture 1" descr="A screenshot of a computer&#10;&#10;Description automatically generated"/>
+            <wp:cNvGraphicFramePr>
+              <a:graphicFrameLocks xmlns:a="http://schemas.openxmlformats.org/drawingml/2006/main" noChangeAspect="1"/>
+            </wp:cNvGraphicFramePr>
             <a:graphic xmlns:a="http://schemas.openxmlformats.org/drawingml/2006/main">
               <a:graphicData uri="http://schemas.openxmlformats.org/drawingml/2006/picture">
                 <pic:pic xmlns:pic="http://schemas.openxmlformats.org/drawingml/2006/picture">
                   <pic:nvPicPr>
-                    <pic:cNvPr id="0" name="image3.png"/>
-                    <pic:cNvPicPr preferRelativeResize="0"/>
+                    <pic:cNvPr id="736320412" name="Picture 1" descr="A screenshot of a computer&#10;&#10;Description automatically generated"/>
+                    <pic:cNvPicPr/>
                   </pic:nvPicPr>
                   <pic:blipFill>
-                    <a:blip r:embed="rId12"/>
-                    <a:srcRect/>
+                    <a:blip r:embed="rId13"/>
                     <a:stretch>
                       <a:fillRect/>
                     </a:stretch>
@@ -7570,12 +8035,11 @@
                   <pic:spPr>
                     <a:xfrm>
                       <a:off x="0" y="0"/>
-                      <a:ext cx="5731200" cy="2286000"/>
+                      <a:ext cx="5733415" cy="3175000"/>
                     </a:xfrm>
                     <a:prstGeom prst="rect">
                       <a:avLst/>
                     </a:prstGeom>
-                    <a:ln/>
                   </pic:spPr>
                 </pic:pic>
               </a:graphicData>
@@ -7677,7 +8141,6 @@
           <w:sz w:val="30"/>
           <w:szCs w:val="30"/>
         </w:rPr>
-        <w:lastRenderedPageBreak/>
         <w:t>Hardware Abstraction Layer (HAL)</w:t>
       </w:r>
     </w:p>
@@ -7711,7 +8174,7 @@
                     <pic:cNvPicPr preferRelativeResize="0"/>
                   </pic:nvPicPr>
                   <pic:blipFill>
-                    <a:blip r:embed="rId13"/>
+                    <a:blip r:embed="rId14"/>
                     <a:srcRect/>
                     <a:stretch>
                       <a:fillRect/>
@@ -7764,8 +8227,8 @@
       </w:pPr>
     </w:p>
     <w:sectPr>
-      <w:headerReference w:type="default" r:id="rId14"/>
-      <w:footerReference w:type="default" r:id="rId15"/>
+      <w:headerReference w:type="default" r:id="rId15"/>
+      <w:footerReference w:type="default" r:id="rId16"/>
       <w:pgSz w:w="11909" w:h="16834"/>
       <w:pgMar w:top="1440" w:right="1440" w:bottom="1440" w:left="1440" w:header="720" w:footer="720" w:gutter="0"/>
       <w:pgNumType w:start="1"/>
@@ -9184,4 +9647,16 @@
   </a:objectDefaults>
   <a:extraClrSchemeLst/>
 </a:theme>
+</file>
+
+<file path=customXml/item1.xml><?xml version="1.0" encoding="utf-8"?>
+<b:Sources xmlns:b="http://schemas.openxmlformats.org/officeDocument/2006/bibliography" xmlns="http://schemas.openxmlformats.org/officeDocument/2006/bibliography" SelectedStyle="\APASixthEditionOfficeOnline.xsl" StyleName="APA" Version="6"/>
+</file>
+
+<file path=customXml/itemProps1.xml><?xml version="1.0" encoding="utf-8"?>
+<ds:datastoreItem xmlns:ds="http://schemas.openxmlformats.org/officeDocument/2006/customXml" ds:itemID="{5E5B09F6-E5F0-49EC-BE8B-743F30DDD28D}">
+  <ds:schemaRefs>
+    <ds:schemaRef ds:uri="http://schemas.openxmlformats.org/officeDocument/2006/bibliography"/>
+  </ds:schemaRefs>
+</ds:datastoreItem>
 </file>
</xml_diff>

<commit_message>
adding software test cases into test report & adding docker repo into readme
</commit_message>
<xml_diff>
--- a/docs/SRS_project_Supermarket_system.docx
+++ b/docs/SRS_project_Supermarket_system.docx
@@ -1956,7 +1956,6 @@
                 <w:szCs w:val="24"/>
               </w:rPr>
             </w:pPr>
-            <w:proofErr w:type="spellStart"/>
             <w:r>
               <w:rPr>
                 <w:sz w:val="24"/>
@@ -1964,7 +1963,6 @@
               </w:rPr>
               <w:t>Mingfeng</w:t>
             </w:r>
-            <w:proofErr w:type="spellEnd"/>
           </w:p>
         </w:tc>
         <w:tc>
@@ -2290,7 +2288,6 @@
                 <w:szCs w:val="24"/>
               </w:rPr>
             </w:pPr>
-            <w:proofErr w:type="spellStart"/>
             <w:r>
               <w:rPr>
                 <w:sz w:val="24"/>
@@ -2298,7 +2295,6 @@
               </w:rPr>
               <w:t>Mingfeng</w:t>
             </w:r>
-            <w:proofErr w:type="spellEnd"/>
           </w:p>
         </w:tc>
         <w:tc>
@@ -2458,7 +2454,6 @@
                 <w:szCs w:val="24"/>
               </w:rPr>
             </w:pPr>
-            <w:proofErr w:type="spellStart"/>
             <w:r>
               <w:rPr>
                 <w:sz w:val="24"/>
@@ -2466,7 +2461,6 @@
               </w:rPr>
               <w:t>Mingfeng</w:t>
             </w:r>
-            <w:proofErr w:type="spellEnd"/>
           </w:p>
         </w:tc>
         <w:tc>
@@ -2953,23 +2947,7 @@
                 <w:sz w:val="24"/>
                 <w:szCs w:val="24"/>
               </w:rPr>
-              <w:t xml:space="preserve"> </w:t>
-            </w:r>
-            <w:proofErr w:type="spellStart"/>
-            <w:r>
-              <w:rPr>
-                <w:sz w:val="24"/>
-                <w:szCs w:val="24"/>
-              </w:rPr>
-              <w:t>SrgUpdated</w:t>
-            </w:r>
-            <w:proofErr w:type="spellEnd"/>
-            <w:r>
-              <w:rPr>
-                <w:sz w:val="24"/>
-                <w:szCs w:val="24"/>
-              </w:rPr>
-              <w:t xml:space="preserve"> application architecture</w:t>
+              <w:t xml:space="preserve"> SrgUpdated application architecture</w:t>
             </w:r>
           </w:p>
           <w:p>
@@ -3058,14 +3036,7 @@
                 <w:sz w:val="24"/>
                 <w:szCs w:val="24"/>
               </w:rPr>
-              <w:t>15/8/</w:t>
-            </w:r>
-            <w:r>
-              <w:rPr>
-                <w:sz w:val="24"/>
-                <w:szCs w:val="24"/>
-              </w:rPr>
-              <w:t>2024</w:t>
+              <w:t>15/8/2024</w:t>
             </w:r>
           </w:p>
         </w:tc>
@@ -3230,23 +3201,7 @@
           <w:sz w:val="30"/>
           <w:szCs w:val="30"/>
         </w:rPr>
-        <w:t xml:space="preserve">The SRS defines the overall system architecture and requirements, as well as the software architecture and design. The document also contains the definition of the system requirements which shall be used </w:t>
-      </w:r>
-      <w:proofErr w:type="spellStart"/>
-      <w:r>
-        <w:rPr>
-          <w:sz w:val="30"/>
-          <w:szCs w:val="30"/>
-        </w:rPr>
-        <w:t>ad</w:t>
-      </w:r>
-      <w:proofErr w:type="spellEnd"/>
-      <w:r>
-        <w:rPr>
-          <w:sz w:val="30"/>
-          <w:szCs w:val="30"/>
-        </w:rPr>
-        <w:t xml:space="preserve"> the input for the system test cases and software unit tests. </w:t>
+        <w:t xml:space="preserve">The SRS defines the overall system architecture and requirements, as well as the software architecture and design. The document also contains the definition of the system requirements which shall be used ad the input for the system test cases and software unit tests. </w:t>
       </w:r>
     </w:p>
     <w:p>
@@ -3293,23 +3248,7 @@
           <w:sz w:val="30"/>
           <w:szCs w:val="30"/>
         </w:rPr>
-        <w:t xml:space="preserve">This document encompasses all specifications relating to the minimum viable product of the Supermarket self-checkout </w:t>
-      </w:r>
-      <w:proofErr w:type="gramStart"/>
-      <w:r>
-        <w:rPr>
-          <w:sz w:val="30"/>
-          <w:szCs w:val="30"/>
-        </w:rPr>
-        <w:t>system, and</w:t>
-      </w:r>
-      <w:proofErr w:type="gramEnd"/>
-      <w:r>
-        <w:rPr>
-          <w:sz w:val="30"/>
-          <w:szCs w:val="30"/>
-        </w:rPr>
-        <w:t xml:space="preserve"> does not include quality-of-life features and other features that will benefit the system but are not necessary to the delivery of the product.</w:t>
+        <w:t>This document encompasses all specifications relating to the minimum viable product of the Supermarket self-checkout system, and does not include quality-of-life features and other features that will benefit the system but are not necessary to the delivery of the product.</w:t>
       </w:r>
     </w:p>
     <w:p>
@@ -4558,87 +4497,39 @@
                 <w:sz w:val="30"/>
                 <w:szCs w:val="30"/>
               </w:rPr>
-              <w:t xml:space="preserve">    “</w:t>
-            </w:r>
-            <w:proofErr w:type="gramStart"/>
-            <w:r>
-              <w:rPr>
-                <w:sz w:val="30"/>
-                <w:szCs w:val="30"/>
-              </w:rPr>
-              <w:t>products”:(</w:t>
-            </w:r>
-            <w:proofErr w:type="gramEnd"/>
-            <w:r>
-              <w:rPr>
-                <w:sz w:val="30"/>
-                <w:szCs w:val="30"/>
-              </w:rPr>
-              <w:t>array of product ID(string) that person has ordered)</w:t>
-            </w:r>
-          </w:p>
-          <w:p>
-            <w:pPr>
-              <w:widowControl w:val="0"/>
-              <w:rPr>
-                <w:sz w:val="30"/>
-                <w:szCs w:val="30"/>
-              </w:rPr>
-            </w:pPr>
-            <w:r>
-              <w:rPr>
-                <w:sz w:val="30"/>
-                <w:szCs w:val="30"/>
-              </w:rPr>
-              <w:t xml:space="preserve">    “deliver”: (</w:t>
-            </w:r>
-            <w:proofErr w:type="spellStart"/>
-            <w:r>
-              <w:rPr>
-                <w:sz w:val="30"/>
-                <w:szCs w:val="30"/>
-              </w:rPr>
-              <w:t>boolean</w:t>
-            </w:r>
-            <w:proofErr w:type="spellEnd"/>
-            <w:r>
-              <w:rPr>
-                <w:sz w:val="30"/>
-                <w:szCs w:val="30"/>
-              </w:rPr>
-              <w:t xml:space="preserve"> whether it is delivery or collect in-store),</w:t>
-            </w:r>
-          </w:p>
-          <w:p>
-            <w:pPr>
-              <w:widowControl w:val="0"/>
-              <w:rPr>
-                <w:sz w:val="30"/>
-                <w:szCs w:val="30"/>
-              </w:rPr>
-            </w:pPr>
-            <w:r>
-              <w:rPr>
-                <w:sz w:val="30"/>
-                <w:szCs w:val="30"/>
-              </w:rPr>
-              <w:t xml:space="preserve">    “paid”: (</w:t>
-            </w:r>
-            <w:proofErr w:type="spellStart"/>
-            <w:r>
-              <w:rPr>
-                <w:sz w:val="30"/>
-                <w:szCs w:val="30"/>
-              </w:rPr>
-              <w:t>boolean</w:t>
-            </w:r>
-            <w:proofErr w:type="spellEnd"/>
-            <w:r>
-              <w:rPr>
-                <w:sz w:val="30"/>
-                <w:szCs w:val="30"/>
-              </w:rPr>
-              <w:t xml:space="preserve"> whether it has been paid for)</w:t>
+              <w:t xml:space="preserve">    “products”:(array of product ID(string) that person has ordered)</w:t>
+            </w:r>
+          </w:p>
+          <w:p>
+            <w:pPr>
+              <w:widowControl w:val="0"/>
+              <w:rPr>
+                <w:sz w:val="30"/>
+                <w:szCs w:val="30"/>
+              </w:rPr>
+            </w:pPr>
+            <w:r>
+              <w:rPr>
+                <w:sz w:val="30"/>
+                <w:szCs w:val="30"/>
+              </w:rPr>
+              <w:t xml:space="preserve">    “deliver”: (boolean whether it is delivery or collect in-store),</w:t>
+            </w:r>
+          </w:p>
+          <w:p>
+            <w:pPr>
+              <w:widowControl w:val="0"/>
+              <w:rPr>
+                <w:sz w:val="30"/>
+                <w:szCs w:val="30"/>
+              </w:rPr>
+            </w:pPr>
+            <w:r>
+              <w:rPr>
+                <w:sz w:val="30"/>
+                <w:szCs w:val="30"/>
+              </w:rPr>
+              <w:t xml:space="preserve">    “paid”: (boolean whether it has been paid for)</w:t>
             </w:r>
           </w:p>
           <w:p>
@@ -4689,21 +4580,12 @@
                 <w:szCs w:val="30"/>
               </w:rPr>
             </w:pPr>
-            <w:proofErr w:type="spellStart"/>
-            <w:r>
-              <w:rPr>
-                <w:sz w:val="30"/>
-                <w:szCs w:val="30"/>
-              </w:rPr>
-              <w:t>Id</w:t>
-            </w:r>
-            <w:proofErr w:type="spellEnd"/>
-            <w:r>
-              <w:rPr>
-                <w:sz w:val="30"/>
-                <w:szCs w:val="30"/>
-              </w:rPr>
-              <w:t xml:space="preserve"> is auto generated every time a new order is made</w:t>
+            <w:r>
+              <w:rPr>
+                <w:sz w:val="30"/>
+                <w:szCs w:val="30"/>
+              </w:rPr>
+              <w:t>Id is auto generated every time a new order is made</w:t>
             </w:r>
           </w:p>
         </w:tc>
@@ -6359,23 +6241,7 @@
                 <w:sz w:val="30"/>
                 <w:szCs w:val="30"/>
               </w:rPr>
-              <w:t>Line 1</w:t>
-            </w:r>
-            <w:proofErr w:type="gramStart"/>
-            <w:r>
-              <w:rPr>
-                <w:sz w:val="30"/>
-                <w:szCs w:val="30"/>
-              </w:rPr>
-              <w:t>: ”Payment</w:t>
-            </w:r>
-            <w:proofErr w:type="gramEnd"/>
-            <w:r>
-              <w:rPr>
-                <w:sz w:val="30"/>
-                <w:szCs w:val="30"/>
-              </w:rPr>
-              <w:t xml:space="preserve"> success</w:t>
+              <w:t>Line 1: ”Payment success</w:t>
             </w:r>
             <w:r>
               <w:rPr>
@@ -6580,35 +6446,12 @@
                 <w:sz w:val="30"/>
                 <w:szCs w:val="30"/>
               </w:rPr>
-              <w:t xml:space="preserve">Line </w:t>
-            </w:r>
-            <w:proofErr w:type="gramStart"/>
-            <w:r>
-              <w:rPr>
-                <w:sz w:val="30"/>
-                <w:szCs w:val="30"/>
-              </w:rPr>
-              <w:t>1:“</w:t>
-            </w:r>
-            <w:proofErr w:type="gramEnd"/>
-            <w:r>
-              <w:rPr>
-                <w:sz w:val="30"/>
-                <w:szCs w:val="30"/>
-              </w:rPr>
-              <w:t>Payment unsuccessful”</w:t>
-            </w:r>
-          </w:p>
-          <w:p>
-            <w:pPr>
-              <w:widowControl w:val="0"/>
-              <w:pBdr>
-                <w:top w:val="nil"/>
-                <w:left w:val="nil"/>
-                <w:bottom w:val="nil"/>
-                <w:right w:val="nil"/>
-                <w:between w:val="nil"/>
-              </w:pBdr>
+              <w:t>Enter Pin again</w:t>
+            </w:r>
+          </w:p>
+          <w:p>
+            <w:pPr>
+              <w:widowControl w:val="0"/>
               <w:ind w:left="0" w:firstLine="0"/>
               <w:rPr>
                 <w:sz w:val="30"/>
@@ -6620,71 +6463,7 @@
                 <w:sz w:val="30"/>
                 <w:szCs w:val="30"/>
               </w:rPr>
-              <w:t xml:space="preserve">Line 2=’1: card, 2: </w:t>
-            </w:r>
-            <w:proofErr w:type="spellStart"/>
-            <w:r>
-              <w:rPr>
-                <w:sz w:val="30"/>
-                <w:szCs w:val="30"/>
-              </w:rPr>
-              <w:t>atm</w:t>
-            </w:r>
-            <w:proofErr w:type="spellEnd"/>
-            <w:r>
-              <w:rPr>
-                <w:sz w:val="30"/>
-                <w:szCs w:val="30"/>
-              </w:rPr>
-              <w:t>’</w:t>
-            </w:r>
-          </w:p>
-          <w:p>
-            <w:pPr>
-              <w:widowControl w:val="0"/>
-              <w:rPr>
-                <w:sz w:val="30"/>
-                <w:szCs w:val="30"/>
-              </w:rPr>
-            </w:pPr>
-            <w:r>
-              <w:rPr>
-                <w:sz w:val="30"/>
-                <w:szCs w:val="30"/>
-              </w:rPr>
-              <w:t>Pressing ‘1’ on the keypad would use the “</w:t>
-            </w:r>
-            <w:proofErr w:type="spellStart"/>
-            <w:r>
-              <w:rPr>
-                <w:sz w:val="30"/>
-                <w:szCs w:val="30"/>
-              </w:rPr>
-              <w:t>paywave</w:t>
-            </w:r>
-            <w:proofErr w:type="spellEnd"/>
-            <w:r>
-              <w:rPr>
-                <w:sz w:val="30"/>
-                <w:szCs w:val="30"/>
-              </w:rPr>
-              <w:t>” method of payment</w:t>
-            </w:r>
-          </w:p>
-          <w:p>
-            <w:pPr>
-              <w:widowControl w:val="0"/>
-              <w:rPr>
-                <w:sz w:val="30"/>
-                <w:szCs w:val="30"/>
-              </w:rPr>
-            </w:pPr>
-            <w:r>
-              <w:rPr>
-                <w:sz w:val="30"/>
-                <w:szCs w:val="30"/>
-              </w:rPr>
-              <w:t>And pressing ‘2’ on the keypad would use the pin code method of payment</w:t>
+              <w:t>User would have to input pin again into keypad</w:t>
             </w:r>
           </w:p>
         </w:tc>
@@ -6697,6 +6476,13 @@
           <w:szCs w:val="30"/>
         </w:rPr>
       </w:pPr>
+      <w:r>
+        <w:rPr>
+          <w:sz w:val="30"/>
+          <w:szCs w:val="30"/>
+        </w:rPr>
+        <w:t>Basic workflow (without additional requirements)</w:t>
+      </w:r>
     </w:p>
     <w:p>
       <w:pPr>
@@ -6715,7 +6501,6 @@
           <w:sz w:val="30"/>
           <w:szCs w:val="30"/>
         </w:rPr>
-        <w:lastRenderedPageBreak/>
         <w:drawing>
           <wp:inline distT="114300" distB="114300" distL="114300" distR="114300" wp14:anchorId="1AD2D621" wp14:editId="256D687C">
             <wp:extent cx="5348486" cy="3690938"/>
@@ -6835,6 +6620,7 @@
                 <w:sz w:val="30"/>
                 <w:szCs w:val="30"/>
               </w:rPr>
+              <w:lastRenderedPageBreak/>
               <w:t>REQ_ID</w:t>
             </w:r>
           </w:p>
@@ -7371,39 +7157,7 @@
                 <w:sz w:val="30"/>
                 <w:szCs w:val="30"/>
               </w:rPr>
-              <w:t xml:space="preserve">Using REQ-04, users can order items, and select delivery if </w:t>
-            </w:r>
-            <w:proofErr w:type="gramStart"/>
-            <w:r>
-              <w:rPr>
-                <w:sz w:val="30"/>
-                <w:szCs w:val="30"/>
-              </w:rPr>
-              <w:t>wanted</w:t>
-            </w:r>
-            <w:proofErr w:type="gramEnd"/>
-            <w:r>
-              <w:rPr>
-                <w:sz w:val="30"/>
-                <w:szCs w:val="30"/>
-              </w:rPr>
-              <w:t xml:space="preserve">, else </w:t>
-            </w:r>
-            <w:proofErr w:type="spellStart"/>
-            <w:r>
-              <w:rPr>
-                <w:sz w:val="30"/>
-                <w:szCs w:val="30"/>
-              </w:rPr>
-              <w:t>self checkout</w:t>
-            </w:r>
-            <w:proofErr w:type="spellEnd"/>
-            <w:r>
-              <w:rPr>
-                <w:sz w:val="30"/>
-                <w:szCs w:val="30"/>
-              </w:rPr>
-              <w:t xml:space="preserve"> is by default </w:t>
+              <w:t xml:space="preserve">Using REQ-04, users can order items, and select delivery if wanted, else self checkout is by default </w:t>
             </w:r>
           </w:p>
         </w:tc>
@@ -7522,7 +7276,6 @@
                 <w:sz w:val="30"/>
                 <w:szCs w:val="30"/>
               </w:rPr>
-              <w:lastRenderedPageBreak/>
               <w:t>REQ-2</w:t>
             </w:r>
             <w:r>
@@ -7566,39 +7319,7 @@
                 <w:sz w:val="30"/>
                 <w:szCs w:val="30"/>
               </w:rPr>
-              <w:t xml:space="preserve">If </w:t>
-            </w:r>
-            <w:proofErr w:type="spellStart"/>
-            <w:r>
-              <w:rPr>
-                <w:sz w:val="30"/>
-                <w:szCs w:val="30"/>
-              </w:rPr>
-              <w:t>self checkout</w:t>
-            </w:r>
-            <w:proofErr w:type="spellEnd"/>
-            <w:r>
-              <w:rPr>
-                <w:sz w:val="30"/>
-                <w:szCs w:val="30"/>
-              </w:rPr>
-              <w:t xml:space="preserve"> is selected, collected will be set to false, and a </w:t>
-            </w:r>
-            <w:proofErr w:type="spellStart"/>
-            <w:r>
-              <w:rPr>
-                <w:sz w:val="30"/>
-                <w:szCs w:val="30"/>
-              </w:rPr>
-              <w:t>qr</w:t>
-            </w:r>
-            <w:proofErr w:type="spellEnd"/>
-            <w:r>
-              <w:rPr>
-                <w:sz w:val="30"/>
-                <w:szCs w:val="30"/>
-              </w:rPr>
-              <w:t xml:space="preserve"> code will be generated with the order id for the admin to reference and update the collected field when scanned by the admin at the shop.</w:t>
+              <w:t>If self checkout is selected, collected will be set to false, and a qr code will be generated with the order id for the admin to reference and update the collected field when scanned by the admin at the shop.</w:t>
             </w:r>
           </w:p>
         </w:tc>
@@ -7622,6 +7343,7 @@
           <w:sz w:val="30"/>
           <w:szCs w:val="30"/>
         </w:rPr>
+        <w:lastRenderedPageBreak/>
         <w:drawing>
           <wp:inline distT="114300" distB="114300" distL="114300" distR="114300" wp14:anchorId="714E353C" wp14:editId="605D36FB">
             <wp:extent cx="6198388" cy="4919041"/>
@@ -7800,7 +7522,6 @@
                 <w:sz w:val="30"/>
                 <w:szCs w:val="30"/>
               </w:rPr>
-              <w:lastRenderedPageBreak/>
               <w:t>REQ_ID</w:t>
             </w:r>
           </w:p>
@@ -8008,6 +7729,7 @@
       <w:r>
         <w:rPr>
           <w:b/>
+          <w:noProof/>
           <w:sz w:val="30"/>
           <w:szCs w:val="30"/>
         </w:rPr>
@@ -8160,6 +7882,7 @@
           <w:sz w:val="30"/>
           <w:szCs w:val="30"/>
         </w:rPr>
+        <w:lastRenderedPageBreak/>
         <w:drawing>
           <wp:inline distT="114300" distB="114300" distL="114300" distR="114300" wp14:anchorId="1D51F10E" wp14:editId="6B9978F4">
             <wp:extent cx="5731200" cy="1968500"/>

</xml_diff>